<commit_message>
mvc workshop 02 illustration
</commit_message>
<xml_diff>
--- a/java-spring/mvc-intro/workshop/workshop02-illustration.docx
+++ b/java-spring/mvc-intro/workshop/workshop02-illustration.docx
@@ -72,7 +72,7 @@
           </mc:Choice>
           <mc:Fallback>
             <w:pict>
-              <v:shapetype w14:anchorId="48578293" id="_x0000_t70" coordsize="21600,21600" o:spt="70" adj="5400,4320" path="m10800,l21600@0@3@0@3@2,21600@2,10800,21600,0@2@1@2@1@0,0@0xe">
+              <v:shapetype w14:anchorId="5BEF0E5C" id="_x0000_t70" coordsize="21600,21600" o:spt="70" adj="5400,4320" path="m10800,l21600@0@3@0@3@2,21600@2,10800,21600,0@2@1@2@1@0,0@0xe">
                 <v:stroke joinstyle="miter"/>
                 <v:formulas>
                   <v:f eqn="val #1"/>
@@ -171,16 +171,16 @@
                               <w:ind w:left="270" w:hanging="270"/>
                             </w:pPr>
                             <w:r>
-                              <w:t xml:space="preserve">/students/1 – </w:t>
+                              <w:t>/students/1 – GET,</w:t>
+                            </w:r>
+                            <w:r>
+                              <w:t xml:space="preserve"> </w:t>
                             </w:r>
                             <w:proofErr w:type="gramStart"/>
                             <w:r>
-                              <w:t>GET,PUT</w:t>
+                              <w:t>PUT,DEL</w:t>
                             </w:r>
                             <w:proofErr w:type="gramEnd"/>
-                            <w:r>
-                              <w:t>,DEL</w:t>
-                            </w:r>
                           </w:p>
                           <w:p>
                             <w:pPr>
@@ -258,16 +258,16 @@
                         <w:ind w:left="270" w:hanging="270"/>
                       </w:pPr>
                       <w:r>
-                        <w:t xml:space="preserve">/students/1 – </w:t>
+                        <w:t>/students/1 – GET,</w:t>
+                      </w:r>
+                      <w:r>
+                        <w:t xml:space="preserve"> </w:t>
                       </w:r>
                       <w:proofErr w:type="gramStart"/>
                       <w:r>
-                        <w:t>GET,PUT</w:t>
+                        <w:t>PUT,DEL</w:t>
                       </w:r>
                       <w:proofErr w:type="gramEnd"/>
-                      <w:r>
-                        <w:t>,DEL</w:t>
-                      </w:r>
                     </w:p>
                     <w:p>
                       <w:pPr>
@@ -407,6 +407,7 @@
                               </w:rPr>
                             </w:pPr>
                             <w:proofErr w:type="spellStart"/>
+                            <w:proofErr w:type="gramStart"/>
                             <w:r>
                               <w:rPr>
                                 <w:highlight w:val="yellow"/>
@@ -418,7 +419,14 @@
                               <w:rPr>
                                 <w:highlight w:val="yellow"/>
                               </w:rPr>
-                              <w:sym w:font="Wingdings" w:char="F0E0"/>
+                              <w:t xml:space="preserve"> :</w:t>
+                            </w:r>
+                            <w:proofErr w:type="gramEnd"/>
+                            <w:r>
+                              <w:rPr>
+                                <w:highlight w:val="yellow"/>
+                              </w:rPr>
+                              <w:t xml:space="preserve">: </w:t>
                             </w:r>
                             <w:proofErr w:type="spellStart"/>
                             <w:r>
@@ -468,7 +476,7 @@
                               <w:t xml:space="preserve"> </w:t>
                             </w:r>
                             <w:r>
-                              <w:sym w:font="Wingdings" w:char="F0E0"/>
+                              <w:sym w:font="Wingdings" w:char="F0DF"/>
                             </w:r>
                             <w:r>
                               <w:t xml:space="preserve"> </w:t>
@@ -523,7 +531,7 @@
                               <w:t xml:space="preserve"> </w:t>
                             </w:r>
                             <w:r>
-                              <w:sym w:font="Wingdings" w:char="F0E0"/>
+                              <w:sym w:font="Wingdings" w:char="F0DF"/>
                             </w:r>
                             <w:r>
                               <w:t xml:space="preserve"> </w:t>
@@ -914,6 +922,7 @@
                         </w:rPr>
                       </w:pPr>
                       <w:proofErr w:type="spellStart"/>
+                      <w:proofErr w:type="gramStart"/>
                       <w:r>
                         <w:rPr>
                           <w:highlight w:val="yellow"/>
@@ -925,7 +934,14 @@
                         <w:rPr>
                           <w:highlight w:val="yellow"/>
                         </w:rPr>
-                        <w:sym w:font="Wingdings" w:char="F0E0"/>
+                        <w:t xml:space="preserve"> :</w:t>
+                      </w:r>
+                      <w:proofErr w:type="gramEnd"/>
+                      <w:r>
+                        <w:rPr>
+                          <w:highlight w:val="yellow"/>
+                        </w:rPr>
+                        <w:t xml:space="preserve">: </w:t>
                       </w:r>
                       <w:proofErr w:type="spellStart"/>
                       <w:r>
@@ -975,7 +991,7 @@
                         <w:t xml:space="preserve"> </w:t>
                       </w:r>
                       <w:r>
-                        <w:sym w:font="Wingdings" w:char="F0E0"/>
+                        <w:sym w:font="Wingdings" w:char="F0DF"/>
                       </w:r>
                       <w:r>
                         <w:t xml:space="preserve"> </w:t>
@@ -1030,7 +1046,7 @@
                         <w:t xml:space="preserve"> </w:t>
                       </w:r>
                       <w:r>
-                        <w:sym w:font="Wingdings" w:char="F0E0"/>
+                        <w:sym w:font="Wingdings" w:char="F0DF"/>
                       </w:r>
                       <w:r>
                         <w:t xml:space="preserve"> </w:t>
@@ -1392,7 +1408,7 @@
           </mc:Choice>
           <mc:Fallback>
             <w:pict>
-              <v:shapetype w14:anchorId="593E6EFB" id="_x0000_t34" coordsize="21600,21600" o:spt="34" o:oned="t" adj="10800" path="m,l@0,0@0,21600,21600,21600e" filled="f">
+              <v:shapetype w14:anchorId="4D634BAC" id="_x0000_t34" coordsize="21600,21600" o:spt="34" o:oned="t" adj="10800" path="m,l@0,0@0,21600,21600,21600e" filled="f">
                 <v:stroke joinstyle="miter"/>
                 <v:formulas>
                   <v:f eqn="val #0"/>
@@ -1412,8 +1428,881 @@
       </w:r>
     </w:p>
     <w:p>
-      <w:bookmarkStart w:id="0" w:name="_GoBack"/>
-      <w:bookmarkEnd w:id="0"/>
+      <w:r>
+        <w:rPr>
+          <w:noProof/>
+        </w:rPr>
+        <mc:AlternateContent>
+          <mc:Choice Requires="wps">
+            <w:drawing>
+              <wp:anchor distT="0" distB="0" distL="114300" distR="114300" simplePos="0" relativeHeight="251676672" behindDoc="0" locked="0" layoutInCell="1" allowOverlap="1" wp14:anchorId="5A647350" wp14:editId="5AA8BA39">
+                <wp:simplePos x="0" y="0"/>
+                <wp:positionH relativeFrom="margin">
+                  <wp:posOffset>3295650</wp:posOffset>
+                </wp:positionH>
+                <wp:positionV relativeFrom="paragraph">
+                  <wp:posOffset>2124074</wp:posOffset>
+                </wp:positionV>
+                <wp:extent cx="5219700" cy="3019425"/>
+                <wp:effectExtent l="0" t="0" r="19050" b="28575"/>
+                <wp:wrapNone/>
+                <wp:docPr id="11" name="Text Box 11"/>
+                <wp:cNvGraphicFramePr/>
+                <a:graphic xmlns:a="http://schemas.openxmlformats.org/drawingml/2006/main">
+                  <a:graphicData uri="http://schemas.microsoft.com/office/word/2010/wordprocessingShape">
+                    <wps:wsp>
+                      <wps:cNvSpPr txBox="1"/>
+                      <wps:spPr>
+                        <a:xfrm>
+                          <a:off x="0" y="0"/>
+                          <a:ext cx="5219700" cy="3019425"/>
+                        </a:xfrm>
+                        <a:prstGeom prst="rect">
+                          <a:avLst/>
+                        </a:prstGeom>
+                        <a:noFill/>
+                        <a:ln w="6350">
+                          <a:solidFill>
+                            <a:prstClr val="black"/>
+                          </a:solidFill>
+                        </a:ln>
+                      </wps:spPr>
+                      <wps:txbx>
+                        <w:txbxContent>
+                          <w:p>
+                            <w:pPr>
+                              <w:pStyle w:val="ListBullet"/>
+                              <w:numPr>
+                                <w:ilvl w:val="0"/>
+                                <w:numId w:val="0"/>
+                              </w:numPr>
+                            </w:pPr>
+                          </w:p>
+                        </w:txbxContent>
+                      </wps:txbx>
+                      <wps:bodyPr rot="0" spcFirstLastPara="0" vertOverflow="overflow" horzOverflow="overflow" vert="horz" wrap="square" lIns="91440" tIns="45720" rIns="91440" bIns="45720" numCol="1" spcCol="0" rtlCol="0" fromWordArt="0" anchor="t" anchorCtr="0" forceAA="0" compatLnSpc="1">
+                        <a:prstTxWarp prst="textNoShape">
+                          <a:avLst/>
+                        </a:prstTxWarp>
+                        <a:noAutofit/>
+                      </wps:bodyPr>
+                    </wps:wsp>
+                  </a:graphicData>
+                </a:graphic>
+                <wp14:sizeRelH relativeFrom="margin">
+                  <wp14:pctWidth>0</wp14:pctWidth>
+                </wp14:sizeRelH>
+                <wp14:sizeRelV relativeFrom="margin">
+                  <wp14:pctHeight>0</wp14:pctHeight>
+                </wp14:sizeRelV>
+              </wp:anchor>
+            </w:drawing>
+          </mc:Choice>
+          <mc:Fallback>
+            <w:pict>
+              <v:shape w14:anchorId="5A647350" id="Text Box 11" o:spid="_x0000_s1028" type="#_x0000_t202" style="position:absolute;margin-left:259.5pt;margin-top:167.25pt;width:411pt;height:237.75pt;z-index:251676672;visibility:visible;mso-wrap-style:square;mso-width-percent:0;mso-height-percent:0;mso-wrap-distance-left:9pt;mso-wrap-distance-top:0;mso-wrap-distance-right:9pt;mso-wrap-distance-bottom:0;mso-position-horizontal:absolute;mso-position-horizontal-relative:margin;mso-position-vertical:absolute;mso-position-vertical-relative:text;mso-width-percent:0;mso-height-percent:0;mso-width-relative:margin;mso-height-relative:margin;v-text-anchor:top" o:gfxdata="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" filled="f" strokeweight=".5pt">
+                <v:fill o:detectmouseclick="t"/>
+                <v:textbox>
+                  <w:txbxContent>
+                    <w:p>
+                      <w:pPr>
+                        <w:pStyle w:val="ListBullet"/>
+                        <w:numPr>
+                          <w:ilvl w:val="0"/>
+                          <w:numId w:val="0"/>
+                        </w:numPr>
+                      </w:pPr>
+                    </w:p>
+                  </w:txbxContent>
+                </v:textbox>
+                <w10:wrap anchorx="margin"/>
+              </v:shape>
+            </w:pict>
+          </mc:Fallback>
+        </mc:AlternateContent>
+      </w:r>
+      <w:r>
+        <w:rPr>
+          <w:noProof/>
+        </w:rPr>
+        <mc:AlternateContent>
+          <mc:Choice Requires="wps">
+            <w:drawing>
+              <wp:anchor distT="0" distB="0" distL="114300" distR="114300" simplePos="0" relativeHeight="251663360" behindDoc="0" locked="0" layoutInCell="1" allowOverlap="1" wp14:anchorId="296B595C" wp14:editId="164FEF92">
+                <wp:simplePos x="0" y="0"/>
+                <wp:positionH relativeFrom="margin">
+                  <wp:posOffset>3600450</wp:posOffset>
+                </wp:positionH>
+                <wp:positionV relativeFrom="paragraph">
+                  <wp:posOffset>3705225</wp:posOffset>
+                </wp:positionV>
+                <wp:extent cx="2533650" cy="1257300"/>
+                <wp:effectExtent l="0" t="0" r="19050" b="19050"/>
+                <wp:wrapNone/>
+                <wp:docPr id="3" name="Text Box 3"/>
+                <wp:cNvGraphicFramePr/>
+                <a:graphic xmlns:a="http://schemas.openxmlformats.org/drawingml/2006/main">
+                  <a:graphicData uri="http://schemas.microsoft.com/office/word/2010/wordprocessingShape">
+                    <wps:wsp>
+                      <wps:cNvSpPr txBox="1"/>
+                      <wps:spPr>
+                        <a:xfrm>
+                          <a:off x="0" y="0"/>
+                          <a:ext cx="2533650" cy="1257300"/>
+                        </a:xfrm>
+                        <a:prstGeom prst="rect">
+                          <a:avLst/>
+                        </a:prstGeom>
+                        <a:noFill/>
+                        <a:ln w="6350">
+                          <a:solidFill>
+                            <a:prstClr val="black"/>
+                          </a:solidFill>
+                        </a:ln>
+                      </wps:spPr>
+                      <wps:txbx>
+                        <w:txbxContent>
+                          <w:p>
+                            <w:pPr>
+                              <w:spacing w:after="0"/>
+                            </w:pPr>
+                            <w:proofErr w:type="spellStart"/>
+                            <w:r>
+                              <w:rPr>
+                                <w:b/>
+                              </w:rPr>
+                              <w:t>MySql</w:t>
+                            </w:r>
+                            <w:r>
+                              <w:rPr>
+                                <w:b/>
+                              </w:rPr>
+                              <w:t>SDImpl</w:t>
+                            </w:r>
+                            <w:proofErr w:type="spellEnd"/>
+                            <w:r>
+                              <w:t xml:space="preserve"> </w:t>
+                            </w:r>
+                            <w:proofErr w:type="spellStart"/>
+                            <w:r>
+                              <w:rPr>
+                                <w:i/>
+                              </w:rPr>
+                              <w:t>impl</w:t>
+                            </w:r>
+                            <w:proofErr w:type="spellEnd"/>
+                            <w:r>
+                              <w:rPr>
+                                <w:i/>
+                              </w:rPr>
+                              <w:t xml:space="preserve"> </w:t>
+                            </w:r>
+                            <w:proofErr w:type="spellStart"/>
+                            <w:r>
+                              <w:rPr>
+                                <w:highlight w:val="green"/>
+                              </w:rPr>
+                              <w:t>StudentDao</w:t>
+                            </w:r>
+                            <w:proofErr w:type="spellEnd"/>
+                          </w:p>
+                          <w:p>
+                            <w:pPr>
+                              <w:pStyle w:val="ListBullet"/>
+                              <w:tabs>
+                                <w:tab w:val="clear" w:pos="360"/>
+                              </w:tabs>
+                              <w:spacing w:after="0"/>
+                              <w:ind w:left="270" w:hanging="270"/>
+                            </w:pPr>
+                            <w:r>
+                              <w:t>@Component</w:t>
+                            </w:r>
+                          </w:p>
+                          <w:p>
+                            <w:pPr>
+                              <w:pStyle w:val="ListBullet"/>
+                              <w:tabs>
+                                <w:tab w:val="clear" w:pos="360"/>
+                              </w:tabs>
+                              <w:spacing w:after="0"/>
+                              <w:ind w:left="270" w:hanging="270"/>
+                            </w:pPr>
+                            <w:r>
+                              <w:t>@Qualifier(</w:t>
+                            </w:r>
+                            <w:proofErr w:type="spellStart"/>
+                            <w:r>
+                              <w:rPr>
+                                <w:i/>
+                              </w:rPr>
+                              <w:t>mySQL</w:t>
+                            </w:r>
+                            <w:proofErr w:type="spellEnd"/>
+                            <w:r>
+                              <w:t>)</w:t>
+                            </w:r>
+                          </w:p>
+                          <w:p>
+                            <w:pPr>
+                              <w:pStyle w:val="ListBullet"/>
+                              <w:tabs>
+                                <w:tab w:val="clear" w:pos="360"/>
+                              </w:tabs>
+                              <w:spacing w:after="0"/>
+                              <w:ind w:left="270" w:hanging="270"/>
+                            </w:pPr>
+                            <w:proofErr w:type="spellStart"/>
+                            <w:r>
+                              <w:t>MysqlS</w:t>
+                            </w:r>
+                            <w:r>
+                              <w:t>D</w:t>
+                            </w:r>
+                            <w:r>
+                              <w:t>Imp</w:t>
+                            </w:r>
+                            <w:proofErr w:type="spellEnd"/>
+                            <w:r>
+                              <w:t xml:space="preserve"> </w:t>
+                            </w:r>
+                            <w:proofErr w:type="gramStart"/>
+                            <w:r>
+                              <w:rPr>
+                                <w:sz w:val="16"/>
+                                <w:szCs w:val="16"/>
+                              </w:rPr>
+                              <w:t>constructor</w:t>
+                            </w:r>
+                            <w:r>
+                              <w:t xml:space="preserve"> </w:t>
+                            </w:r>
+                            <w:r>
+                              <w:rPr>
+                                <w:highlight w:val="magenta"/>
+                              </w:rPr>
+                              <w:t>:</w:t>
+                            </w:r>
+                            <w:proofErr w:type="gramEnd"/>
+                            <w:r>
+                              <w:rPr>
+                                <w:highlight w:val="magenta"/>
+                              </w:rPr>
+                              <w:t>:</w:t>
+                            </w:r>
+                            <w:r>
+                              <w:rPr>
+                                <w:highlight w:val="magenta"/>
+                              </w:rPr>
+                              <w:t xml:space="preserve"> </w:t>
+                            </w:r>
+                            <w:proofErr w:type="spellStart"/>
+                            <w:r>
+                              <w:rPr>
+                                <w:highlight w:val="magenta"/>
+                              </w:rPr>
+                              <w:t>s</w:t>
+                            </w:r>
+                            <w:r>
+                              <w:rPr>
+                                <w:highlight w:val="magenta"/>
+                              </w:rPr>
+                              <w:t>tudent</w:t>
+                            </w:r>
+                            <w:r>
+                              <w:rPr>
+                                <w:highlight w:val="magenta"/>
+                              </w:rPr>
+                              <w:t>Repo</w:t>
+                            </w:r>
+                            <w:proofErr w:type="spellEnd"/>
+                          </w:p>
+                          <w:p>
+                            <w:pPr>
+                              <w:pStyle w:val="ListBullet"/>
+                              <w:tabs>
+                                <w:tab w:val="clear" w:pos="360"/>
+                              </w:tabs>
+                              <w:spacing w:after="0"/>
+                              <w:ind w:left="540" w:hanging="270"/>
+                            </w:pPr>
+                            <w:r>
+                              <w:t>@</w:t>
+                            </w:r>
+                            <w:proofErr w:type="spellStart"/>
+                            <w:r>
+                              <w:t>Autowired</w:t>
+                            </w:r>
+                            <w:proofErr w:type="spellEnd"/>
+                          </w:p>
+                          <w:p>
+                            <w:pPr>
+                              <w:pStyle w:val="ListBullet"/>
+                              <w:tabs>
+                                <w:tab w:val="clear" w:pos="360"/>
+                              </w:tabs>
+                              <w:spacing w:after="0"/>
+                              <w:ind w:left="270" w:hanging="270"/>
+                            </w:pPr>
+                            <w:r>
+                              <w:t xml:space="preserve">Implements SD </w:t>
+                            </w:r>
+                            <w:proofErr w:type="spellStart"/>
+                            <w:r>
+                              <w:t>reqs</w:t>
+                            </w:r>
+                            <w:proofErr w:type="spellEnd"/>
+                          </w:p>
+                          <w:p>
+                            <w:pPr>
+                              <w:pStyle w:val="ListBullet"/>
+                              <w:numPr>
+                                <w:ilvl w:val="0"/>
+                                <w:numId w:val="0"/>
+                              </w:numPr>
+                            </w:pPr>
+                          </w:p>
+                        </w:txbxContent>
+                      </wps:txbx>
+                      <wps:bodyPr rot="0" spcFirstLastPara="0" vertOverflow="overflow" horzOverflow="overflow" vert="horz" wrap="square" lIns="91440" tIns="45720" rIns="91440" bIns="45720" numCol="1" spcCol="0" rtlCol="0" fromWordArt="0" anchor="t" anchorCtr="0" forceAA="0" compatLnSpc="1">
+                        <a:prstTxWarp prst="textNoShape">
+                          <a:avLst/>
+                        </a:prstTxWarp>
+                        <a:noAutofit/>
+                      </wps:bodyPr>
+                    </wps:wsp>
+                  </a:graphicData>
+                </a:graphic>
+                <wp14:sizeRelH relativeFrom="margin">
+                  <wp14:pctWidth>0</wp14:pctWidth>
+                </wp14:sizeRelH>
+                <wp14:sizeRelV relativeFrom="margin">
+                  <wp14:pctHeight>0</wp14:pctHeight>
+                </wp14:sizeRelV>
+              </wp:anchor>
+            </w:drawing>
+          </mc:Choice>
+          <mc:Fallback>
+            <w:pict>
+              <v:shape w14:anchorId="296B595C" id="Text Box 3" o:spid="_x0000_s1029" type="#_x0000_t202" style="position:absolute;margin-left:283.5pt;margin-top:291.75pt;width:199.5pt;height:99pt;z-index:251663360;visibility:visible;mso-wrap-style:square;mso-width-percent:0;mso-height-percent:0;mso-wrap-distance-left:9pt;mso-wrap-distance-top:0;mso-wrap-distance-right:9pt;mso-wrap-distance-bottom:0;mso-position-horizontal:absolute;mso-position-horizontal-relative:margin;mso-position-vertical:absolute;mso-position-vertical-relative:text;mso-width-percent:0;mso-height-percent:0;mso-width-relative:margin;mso-height-relative:margin;v-text-anchor:top" o:gfxdata="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" filled="f" strokeweight=".5pt">
+                <v:fill o:detectmouseclick="t"/>
+                <v:textbox>
+                  <w:txbxContent>
+                    <w:p>
+                      <w:pPr>
+                        <w:spacing w:after="0"/>
+                      </w:pPr>
+                      <w:proofErr w:type="spellStart"/>
+                      <w:r>
+                        <w:rPr>
+                          <w:b/>
+                        </w:rPr>
+                        <w:t>MySql</w:t>
+                      </w:r>
+                      <w:r>
+                        <w:rPr>
+                          <w:b/>
+                        </w:rPr>
+                        <w:t>SDImpl</w:t>
+                      </w:r>
+                      <w:proofErr w:type="spellEnd"/>
+                      <w:r>
+                        <w:t xml:space="preserve"> </w:t>
+                      </w:r>
+                      <w:proofErr w:type="spellStart"/>
+                      <w:r>
+                        <w:rPr>
+                          <w:i/>
+                        </w:rPr>
+                        <w:t>impl</w:t>
+                      </w:r>
+                      <w:proofErr w:type="spellEnd"/>
+                      <w:r>
+                        <w:rPr>
+                          <w:i/>
+                        </w:rPr>
+                        <w:t xml:space="preserve"> </w:t>
+                      </w:r>
+                      <w:proofErr w:type="spellStart"/>
+                      <w:r>
+                        <w:rPr>
+                          <w:highlight w:val="green"/>
+                        </w:rPr>
+                        <w:t>StudentDao</w:t>
+                      </w:r>
+                      <w:proofErr w:type="spellEnd"/>
+                    </w:p>
+                    <w:p>
+                      <w:pPr>
+                        <w:pStyle w:val="ListBullet"/>
+                        <w:tabs>
+                          <w:tab w:val="clear" w:pos="360"/>
+                        </w:tabs>
+                        <w:spacing w:after="0"/>
+                        <w:ind w:left="270" w:hanging="270"/>
+                      </w:pPr>
+                      <w:r>
+                        <w:t>@Component</w:t>
+                      </w:r>
+                    </w:p>
+                    <w:p>
+                      <w:pPr>
+                        <w:pStyle w:val="ListBullet"/>
+                        <w:tabs>
+                          <w:tab w:val="clear" w:pos="360"/>
+                        </w:tabs>
+                        <w:spacing w:after="0"/>
+                        <w:ind w:left="270" w:hanging="270"/>
+                      </w:pPr>
+                      <w:r>
+                        <w:t>@Qualifier(</w:t>
+                      </w:r>
+                      <w:proofErr w:type="spellStart"/>
+                      <w:r>
+                        <w:rPr>
+                          <w:i/>
+                        </w:rPr>
+                        <w:t>mySQL</w:t>
+                      </w:r>
+                      <w:proofErr w:type="spellEnd"/>
+                      <w:r>
+                        <w:t>)</w:t>
+                      </w:r>
+                    </w:p>
+                    <w:p>
+                      <w:pPr>
+                        <w:pStyle w:val="ListBullet"/>
+                        <w:tabs>
+                          <w:tab w:val="clear" w:pos="360"/>
+                        </w:tabs>
+                        <w:spacing w:after="0"/>
+                        <w:ind w:left="270" w:hanging="270"/>
+                      </w:pPr>
+                      <w:proofErr w:type="spellStart"/>
+                      <w:r>
+                        <w:t>MysqlS</w:t>
+                      </w:r>
+                      <w:r>
+                        <w:t>D</w:t>
+                      </w:r>
+                      <w:r>
+                        <w:t>Imp</w:t>
+                      </w:r>
+                      <w:proofErr w:type="spellEnd"/>
+                      <w:r>
+                        <w:t xml:space="preserve"> </w:t>
+                      </w:r>
+                      <w:proofErr w:type="gramStart"/>
+                      <w:r>
+                        <w:rPr>
+                          <w:sz w:val="16"/>
+                          <w:szCs w:val="16"/>
+                        </w:rPr>
+                        <w:t>constructor</w:t>
+                      </w:r>
+                      <w:r>
+                        <w:t xml:space="preserve"> </w:t>
+                      </w:r>
+                      <w:r>
+                        <w:rPr>
+                          <w:highlight w:val="magenta"/>
+                        </w:rPr>
+                        <w:t>:</w:t>
+                      </w:r>
+                      <w:proofErr w:type="gramEnd"/>
+                      <w:r>
+                        <w:rPr>
+                          <w:highlight w:val="magenta"/>
+                        </w:rPr>
+                        <w:t>:</w:t>
+                      </w:r>
+                      <w:r>
+                        <w:rPr>
+                          <w:highlight w:val="magenta"/>
+                        </w:rPr>
+                        <w:t xml:space="preserve"> </w:t>
+                      </w:r>
+                      <w:proofErr w:type="spellStart"/>
+                      <w:r>
+                        <w:rPr>
+                          <w:highlight w:val="magenta"/>
+                        </w:rPr>
+                        <w:t>s</w:t>
+                      </w:r>
+                      <w:r>
+                        <w:rPr>
+                          <w:highlight w:val="magenta"/>
+                        </w:rPr>
+                        <w:t>tudent</w:t>
+                      </w:r>
+                      <w:r>
+                        <w:rPr>
+                          <w:highlight w:val="magenta"/>
+                        </w:rPr>
+                        <w:t>Repo</w:t>
+                      </w:r>
+                      <w:proofErr w:type="spellEnd"/>
+                    </w:p>
+                    <w:p>
+                      <w:pPr>
+                        <w:pStyle w:val="ListBullet"/>
+                        <w:tabs>
+                          <w:tab w:val="clear" w:pos="360"/>
+                        </w:tabs>
+                        <w:spacing w:after="0"/>
+                        <w:ind w:left="540" w:hanging="270"/>
+                      </w:pPr>
+                      <w:r>
+                        <w:t>@</w:t>
+                      </w:r>
+                      <w:proofErr w:type="spellStart"/>
+                      <w:r>
+                        <w:t>Autowired</w:t>
+                      </w:r>
+                      <w:proofErr w:type="spellEnd"/>
+                    </w:p>
+                    <w:p>
+                      <w:pPr>
+                        <w:pStyle w:val="ListBullet"/>
+                        <w:tabs>
+                          <w:tab w:val="clear" w:pos="360"/>
+                        </w:tabs>
+                        <w:spacing w:after="0"/>
+                        <w:ind w:left="270" w:hanging="270"/>
+                      </w:pPr>
+                      <w:r>
+                        <w:t xml:space="preserve">Implements SD </w:t>
+                      </w:r>
+                      <w:proofErr w:type="spellStart"/>
+                      <w:r>
+                        <w:t>reqs</w:t>
+                      </w:r>
+                      <w:proofErr w:type="spellEnd"/>
+                    </w:p>
+                    <w:p>
+                      <w:pPr>
+                        <w:pStyle w:val="ListBullet"/>
+                        <w:numPr>
+                          <w:ilvl w:val="0"/>
+                          <w:numId w:val="0"/>
+                        </w:numPr>
+                      </w:pPr>
+                    </w:p>
+                  </w:txbxContent>
+                </v:textbox>
+                <w10:wrap anchorx="margin"/>
+              </v:shape>
+            </w:pict>
+          </mc:Fallback>
+        </mc:AlternateContent>
+      </w:r>
+      <w:r>
+        <w:rPr>
+          <w:noProof/>
+        </w:rPr>
+        <mc:AlternateContent>
+          <mc:Choice Requires="wps">
+            <w:drawing>
+              <wp:anchor distT="0" distB="0" distL="114300" distR="114300" simplePos="0" relativeHeight="251661312" behindDoc="0" locked="0" layoutInCell="1" allowOverlap="1" wp14:anchorId="28F8557E" wp14:editId="59F47B45">
+                <wp:simplePos x="0" y="0"/>
+                <wp:positionH relativeFrom="margin">
+                  <wp:posOffset>6276975</wp:posOffset>
+                </wp:positionH>
+                <wp:positionV relativeFrom="paragraph">
+                  <wp:posOffset>3676650</wp:posOffset>
+                </wp:positionV>
+                <wp:extent cx="2095500" cy="1266825"/>
+                <wp:effectExtent l="0" t="0" r="19050" b="28575"/>
+                <wp:wrapNone/>
+                <wp:docPr id="2" name="Text Box 2"/>
+                <wp:cNvGraphicFramePr/>
+                <a:graphic xmlns:a="http://schemas.openxmlformats.org/drawingml/2006/main">
+                  <a:graphicData uri="http://schemas.microsoft.com/office/word/2010/wordprocessingShape">
+                    <wps:wsp>
+                      <wps:cNvSpPr txBox="1"/>
+                      <wps:spPr>
+                        <a:xfrm>
+                          <a:off x="0" y="0"/>
+                          <a:ext cx="2095500" cy="1266825"/>
+                        </a:xfrm>
+                        <a:prstGeom prst="rect">
+                          <a:avLst/>
+                        </a:prstGeom>
+                        <a:noFill/>
+                        <a:ln w="6350">
+                          <a:solidFill>
+                            <a:prstClr val="black"/>
+                          </a:solidFill>
+                        </a:ln>
+                      </wps:spPr>
+                      <wps:txbx>
+                        <w:txbxContent>
+                          <w:p>
+                            <w:pPr>
+                              <w:spacing w:after="0"/>
+                            </w:pPr>
+                            <w:proofErr w:type="spellStart"/>
+                            <w:r>
+                              <w:rPr>
+                                <w:b/>
+                              </w:rPr>
+                              <w:t>FakeSDImpl</w:t>
+                            </w:r>
+                            <w:proofErr w:type="spellEnd"/>
+                            <w:r>
+                              <w:rPr>
+                                <w:b/>
+                              </w:rPr>
+                              <w:t xml:space="preserve"> </w:t>
+                            </w:r>
+                            <w:proofErr w:type="spellStart"/>
+                            <w:r>
+                              <w:rPr>
+                                <w:i/>
+                              </w:rPr>
+                              <w:t>impl</w:t>
+                            </w:r>
+                            <w:proofErr w:type="spellEnd"/>
+                            <w:r>
+                              <w:rPr>
+                                <w:i/>
+                              </w:rPr>
+                              <w:t xml:space="preserve"> </w:t>
+                            </w:r>
+                            <w:proofErr w:type="spellStart"/>
+                            <w:r>
+                              <w:rPr>
+                                <w:highlight w:val="green"/>
+                              </w:rPr>
+                              <w:t>StudentDao</w:t>
+                            </w:r>
+                            <w:proofErr w:type="spellEnd"/>
+                          </w:p>
+                          <w:p>
+                            <w:pPr>
+                              <w:pStyle w:val="ListBullet"/>
+                              <w:tabs>
+                                <w:tab w:val="clear" w:pos="360"/>
+                              </w:tabs>
+                              <w:spacing w:after="0"/>
+                              <w:ind w:left="270" w:hanging="270"/>
+                            </w:pPr>
+                            <w:r>
+                              <w:t>@Repository</w:t>
+                            </w:r>
+                          </w:p>
+                          <w:p>
+                            <w:pPr>
+                              <w:pStyle w:val="ListBullet"/>
+                              <w:tabs>
+                                <w:tab w:val="clear" w:pos="360"/>
+                              </w:tabs>
+                              <w:spacing w:after="0"/>
+                              <w:ind w:left="270" w:hanging="270"/>
+                            </w:pPr>
+                            <w:r>
+                              <w:t>@Qualifier(</w:t>
+                            </w:r>
+                            <w:r>
+                              <w:rPr>
+                                <w:i/>
+                              </w:rPr>
+                              <w:t>fake</w:t>
+                            </w:r>
+                            <w:r>
+                              <w:t>)</w:t>
+                            </w:r>
+                          </w:p>
+                          <w:p>
+                            <w:pPr>
+                              <w:pStyle w:val="ListBullet"/>
+                              <w:tabs>
+                                <w:tab w:val="clear" w:pos="360"/>
+                              </w:tabs>
+                              <w:spacing w:after="0"/>
+                              <w:ind w:left="270" w:hanging="270"/>
+                            </w:pPr>
+                            <w:r>
+                              <w:t>Static Map students – prefilled</w:t>
+                            </w:r>
+                          </w:p>
+                          <w:p>
+                            <w:pPr>
+                              <w:pStyle w:val="ListBullet"/>
+                              <w:tabs>
+                                <w:tab w:val="clear" w:pos="360"/>
+                              </w:tabs>
+                              <w:spacing w:after="0"/>
+                              <w:ind w:left="270" w:hanging="270"/>
+                            </w:pPr>
+                            <w:r>
+                              <w:t xml:space="preserve">Implements SD </w:t>
+                            </w:r>
+                            <w:proofErr w:type="spellStart"/>
+                            <w:r>
+                              <w:t>reqs</w:t>
+                            </w:r>
+                            <w:proofErr w:type="spellEnd"/>
+                          </w:p>
+                          <w:p>
+                            <w:pPr>
+                              <w:pStyle w:val="ListBullet"/>
+                              <w:numPr>
+                                <w:ilvl w:val="0"/>
+                                <w:numId w:val="0"/>
+                              </w:numPr>
+                            </w:pPr>
+                          </w:p>
+                        </w:txbxContent>
+                      </wps:txbx>
+                      <wps:bodyPr rot="0" spcFirstLastPara="0" vertOverflow="overflow" horzOverflow="overflow" vert="horz" wrap="square" lIns="91440" tIns="45720" rIns="91440" bIns="45720" numCol="1" spcCol="0" rtlCol="0" fromWordArt="0" anchor="t" anchorCtr="0" forceAA="0" compatLnSpc="1">
+                        <a:prstTxWarp prst="textNoShape">
+                          <a:avLst/>
+                        </a:prstTxWarp>
+                        <a:noAutofit/>
+                      </wps:bodyPr>
+                    </wps:wsp>
+                  </a:graphicData>
+                </a:graphic>
+                <wp14:sizeRelH relativeFrom="margin">
+                  <wp14:pctWidth>0</wp14:pctWidth>
+                </wp14:sizeRelH>
+                <wp14:sizeRelV relativeFrom="margin">
+                  <wp14:pctHeight>0</wp14:pctHeight>
+                </wp14:sizeRelV>
+              </wp:anchor>
+            </w:drawing>
+          </mc:Choice>
+          <mc:Fallback>
+            <w:pict>
+              <v:shape w14:anchorId="28F8557E" id="Text Box 2" o:spid="_x0000_s1030" type="#_x0000_t202" style="position:absolute;margin-left:494.25pt;margin-top:289.5pt;width:165pt;height:99.75pt;z-index:251661312;visibility:visible;mso-wrap-style:square;mso-width-percent:0;mso-height-percent:0;mso-wrap-distance-left:9pt;mso-wrap-distance-top:0;mso-wrap-distance-right:9pt;mso-wrap-distance-bottom:0;mso-position-horizontal:absolute;mso-position-horizontal-relative:margin;mso-position-vertical:absolute;mso-position-vertical-relative:text;mso-width-percent:0;mso-height-percent:0;mso-width-relative:margin;mso-height-relative:margin;v-text-anchor:top" o:gfxdata="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" filled="f" strokeweight=".5pt">
+                <v:fill o:detectmouseclick="t"/>
+                <v:textbox>
+                  <w:txbxContent>
+                    <w:p>
+                      <w:pPr>
+                        <w:spacing w:after="0"/>
+                      </w:pPr>
+                      <w:proofErr w:type="spellStart"/>
+                      <w:r>
+                        <w:rPr>
+                          <w:b/>
+                        </w:rPr>
+                        <w:t>FakeSDImpl</w:t>
+                      </w:r>
+                      <w:proofErr w:type="spellEnd"/>
+                      <w:r>
+                        <w:rPr>
+                          <w:b/>
+                        </w:rPr>
+                        <w:t xml:space="preserve"> </w:t>
+                      </w:r>
+                      <w:proofErr w:type="spellStart"/>
+                      <w:r>
+                        <w:rPr>
+                          <w:i/>
+                        </w:rPr>
+                        <w:t>impl</w:t>
+                      </w:r>
+                      <w:proofErr w:type="spellEnd"/>
+                      <w:r>
+                        <w:rPr>
+                          <w:i/>
+                        </w:rPr>
+                        <w:t xml:space="preserve"> </w:t>
+                      </w:r>
+                      <w:proofErr w:type="spellStart"/>
+                      <w:r>
+                        <w:rPr>
+                          <w:highlight w:val="green"/>
+                        </w:rPr>
+                        <w:t>StudentDao</w:t>
+                      </w:r>
+                      <w:proofErr w:type="spellEnd"/>
+                    </w:p>
+                    <w:p>
+                      <w:pPr>
+                        <w:pStyle w:val="ListBullet"/>
+                        <w:tabs>
+                          <w:tab w:val="clear" w:pos="360"/>
+                        </w:tabs>
+                        <w:spacing w:after="0"/>
+                        <w:ind w:left="270" w:hanging="270"/>
+                      </w:pPr>
+                      <w:r>
+                        <w:t>@Repository</w:t>
+                      </w:r>
+                    </w:p>
+                    <w:p>
+                      <w:pPr>
+                        <w:pStyle w:val="ListBullet"/>
+                        <w:tabs>
+                          <w:tab w:val="clear" w:pos="360"/>
+                        </w:tabs>
+                        <w:spacing w:after="0"/>
+                        <w:ind w:left="270" w:hanging="270"/>
+                      </w:pPr>
+                      <w:r>
+                        <w:t>@Qualifier(</w:t>
+                      </w:r>
+                      <w:r>
+                        <w:rPr>
+                          <w:i/>
+                        </w:rPr>
+                        <w:t>fake</w:t>
+                      </w:r>
+                      <w:r>
+                        <w:t>)</w:t>
+                      </w:r>
+                    </w:p>
+                    <w:p>
+                      <w:pPr>
+                        <w:pStyle w:val="ListBullet"/>
+                        <w:tabs>
+                          <w:tab w:val="clear" w:pos="360"/>
+                        </w:tabs>
+                        <w:spacing w:after="0"/>
+                        <w:ind w:left="270" w:hanging="270"/>
+                      </w:pPr>
+                      <w:r>
+                        <w:t>Static Map students – prefilled</w:t>
+                      </w:r>
+                    </w:p>
+                    <w:p>
+                      <w:pPr>
+                        <w:pStyle w:val="ListBullet"/>
+                        <w:tabs>
+                          <w:tab w:val="clear" w:pos="360"/>
+                        </w:tabs>
+                        <w:spacing w:after="0"/>
+                        <w:ind w:left="270" w:hanging="270"/>
+                      </w:pPr>
+                      <w:r>
+                        <w:t xml:space="preserve">Implements SD </w:t>
+                      </w:r>
+                      <w:proofErr w:type="spellStart"/>
+                      <w:r>
+                        <w:t>reqs</w:t>
+                      </w:r>
+                      <w:proofErr w:type="spellEnd"/>
+                    </w:p>
+                    <w:p>
+                      <w:pPr>
+                        <w:pStyle w:val="ListBullet"/>
+                        <w:numPr>
+                          <w:ilvl w:val="0"/>
+                          <w:numId w:val="0"/>
+                        </w:numPr>
+                      </w:pPr>
+                    </w:p>
+                  </w:txbxContent>
+                </v:textbox>
+                <w10:wrap anchorx="margin"/>
+              </v:shape>
+            </w:pict>
+          </mc:Fallback>
+        </mc:AlternateContent>
+      </w:r>
       <w:r>
         <w:rPr>
           <w:noProof/>
@@ -1424,12 +2313,12 @@
               <wp:anchor distT="0" distB="0" distL="114300" distR="114300" simplePos="0" relativeHeight="251680768" behindDoc="0" locked="0" layoutInCell="1" allowOverlap="1" wp14:anchorId="14A2E2CC" wp14:editId="47E36CB3">
                 <wp:simplePos x="0" y="0"/>
                 <wp:positionH relativeFrom="column">
-                  <wp:posOffset>666750</wp:posOffset>
+                  <wp:posOffset>676275</wp:posOffset>
                 </wp:positionH>
                 <wp:positionV relativeFrom="paragraph">
-                  <wp:posOffset>1087755</wp:posOffset>
+                  <wp:posOffset>1078230</wp:posOffset>
                 </wp:positionV>
-                <wp:extent cx="1619250" cy="45719"/>
+                <wp:extent cx="1619250" cy="45085"/>
                 <wp:effectExtent l="19050" t="19050" r="19050" b="31115"/>
                 <wp:wrapNone/>
                 <wp:docPr id="13" name="Straight Arrow Connector 13"/>
@@ -1441,7 +2330,7 @@
                       <wps:spPr>
                         <a:xfrm>
                           <a:off x="0" y="0"/>
-                          <a:ext cx="1619250" cy="45719"/>
+                          <a:ext cx="1619250" cy="45085"/>
                         </a:xfrm>
                         <a:prstGeom prst="straightConnector1">
                           <a:avLst/>
@@ -1482,11 +2371,11 @@
           </mc:Choice>
           <mc:Fallback>
             <w:pict>
-              <v:shapetype w14:anchorId="72159559" id="_x0000_t32" coordsize="21600,21600" o:spt="32" o:oned="t" path="m,l21600,21600e" filled="f">
+              <v:shapetype w14:anchorId="33B709BA" id="_x0000_t32" coordsize="21600,21600" o:spt="32" o:oned="t" path="m,l21600,21600e" filled="f">
                 <v:path arrowok="t" fillok="f" o:connecttype="none"/>
                 <o:lock v:ext="edit" shapetype="t"/>
               </v:shapetype>
-              <v:shape id="Straight Arrow Connector 13" o:spid="_x0000_s1026" type="#_x0000_t32" style="position:absolute;margin-left:52.5pt;margin-top:85.65pt;width:127.5pt;height:3.6pt;z-index:251680768;visibility:visible;mso-wrap-style:square;mso-width-percent:0;mso-height-percent:0;mso-wrap-distance-left:9pt;mso-wrap-distance-top:0;mso-wrap-distance-right:9pt;mso-wrap-distance-bottom:0;mso-position-horizontal:absolute;mso-position-horizontal-relative:text;mso-position-vertical:absolute;mso-position-vertical-relative:text;mso-width-percent:0;mso-height-percent:0;mso-width-relative:margin;mso-height-relative:margin" o:gfxdata="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" strokecolor="#00b050" strokeweight="3pt">
+              <v:shape id="Straight Arrow Connector 13" o:spid="_x0000_s1026" type="#_x0000_t32" style="position:absolute;margin-left:53.25pt;margin-top:84.9pt;width:127.5pt;height:3.55pt;z-index:251680768;visibility:visible;mso-wrap-style:square;mso-width-percent:0;mso-height-percent:0;mso-wrap-distance-left:9pt;mso-wrap-distance-top:0;mso-wrap-distance-right:9pt;mso-wrap-distance-bottom:0;mso-position-horizontal:absolute;mso-position-horizontal-relative:text;mso-position-vertical:absolute;mso-position-vertical-relative:text;mso-width-percent:0;mso-height-percent:0;mso-width-relative:margin;mso-height-relative:margin" o:gfxdata="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" strokecolor="#00b050" strokeweight="3pt">
                 <v:stroke joinstyle="miter"/>
               </v:shape>
             </w:pict>
@@ -1503,13 +2392,13 @@
               <wp:anchor distT="0" distB="0" distL="114300" distR="114300" simplePos="0" relativeHeight="251678720" behindDoc="0" locked="0" layoutInCell="1" allowOverlap="1" wp14:anchorId="3AAC6691" wp14:editId="02E7A36B">
                 <wp:simplePos x="0" y="0"/>
                 <wp:positionH relativeFrom="column">
-                  <wp:posOffset>2286000</wp:posOffset>
+                  <wp:posOffset>2286001</wp:posOffset>
                 </wp:positionH>
                 <wp:positionV relativeFrom="paragraph">
-                  <wp:posOffset>1123950</wp:posOffset>
+                  <wp:posOffset>1123951</wp:posOffset>
                 </wp:positionV>
-                <wp:extent cx="1133475" cy="1000125"/>
-                <wp:effectExtent l="19050" t="19050" r="47625" b="47625"/>
+                <wp:extent cx="990600" cy="990600"/>
+                <wp:effectExtent l="19050" t="19050" r="38100" b="38100"/>
                 <wp:wrapNone/>
                 <wp:docPr id="12" name="Straight Arrow Connector 12"/>
                 <wp:cNvGraphicFramePr/>
@@ -1520,7 +2409,7 @@
                       <wps:spPr>
                         <a:xfrm>
                           <a:off x="0" y="0"/>
-                          <a:ext cx="1133475" cy="1000125"/>
+                          <a:ext cx="990600" cy="990600"/>
                         </a:xfrm>
                         <a:prstGeom prst="straightConnector1">
                           <a:avLst/>
@@ -1561,7 +2450,7 @@
           </mc:Choice>
           <mc:Fallback>
             <w:pict>
-              <v:shape w14:anchorId="28DC6C7D" id="Straight Arrow Connector 12" o:spid="_x0000_s1026" type="#_x0000_t32" style="position:absolute;margin-left:180pt;margin-top:88.5pt;width:89.25pt;height:78.75pt;z-index:251678720;visibility:visible;mso-wrap-style:square;mso-width-percent:0;mso-height-percent:0;mso-wrap-distance-left:9pt;mso-wrap-distance-top:0;mso-wrap-distance-right:9pt;mso-wrap-distance-bottom:0;mso-position-horizontal:absolute;mso-position-horizontal-relative:text;mso-position-vertical:absolute;mso-position-vertical-relative:text;mso-width-percent:0;mso-height-percent:0;mso-width-relative:margin;mso-height-relative:margin" o:gfxdata="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" strokecolor="#00b050" strokeweight="3pt">
+              <v:shape w14:anchorId="6F6BE6D2" id="Straight Arrow Connector 12" o:spid="_x0000_s1026" type="#_x0000_t32" style="position:absolute;margin-left:180pt;margin-top:88.5pt;width:78pt;height:78pt;z-index:251678720;visibility:visible;mso-wrap-style:square;mso-width-percent:0;mso-height-percent:0;mso-wrap-distance-left:9pt;mso-wrap-distance-top:0;mso-wrap-distance-right:9pt;mso-wrap-distance-bottom:0;mso-position-horizontal:absolute;mso-position-horizontal-relative:text;mso-position-vertical:absolute;mso-position-vertical-relative:text;mso-width-percent:0;mso-height-percent:0;mso-width-relative:margin;mso-height-relative:margin" o:gfxdata="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" strokecolor="#00b050" strokeweight="3pt">
                 <v:stroke endarrow="block" joinstyle="miter"/>
               </v:shape>
             </w:pict>
@@ -1575,18 +2464,26 @@
         <mc:AlternateContent>
           <mc:Choice Requires="wps">
             <w:drawing>
-              <wp:anchor distT="0" distB="0" distL="114300" distR="114300" simplePos="0" relativeHeight="251676672" behindDoc="0" locked="0" layoutInCell="1" allowOverlap="1" wp14:anchorId="5A647350" wp14:editId="5AA8BA39">
+              <wp:anchor distT="0" distB="0" distL="114300" distR="114300" simplePos="0" relativeHeight="251665408" behindDoc="0" locked="0" layoutInCell="1" allowOverlap="1" wp14:anchorId="25645E4F" wp14:editId="1682BA11">
                 <wp:simplePos x="0" y="0"/>
                 <wp:positionH relativeFrom="margin">
-                  <wp:posOffset>3295650</wp:posOffset>
+                  <wp:posOffset>-409575</wp:posOffset>
                 </wp:positionH>
                 <wp:positionV relativeFrom="paragraph">
-                  <wp:posOffset>2124075</wp:posOffset>
+                  <wp:posOffset>4171950</wp:posOffset>
                 </wp:positionV>
-                <wp:extent cx="5257800" cy="3038475"/>
-                <wp:effectExtent l="0" t="0" r="19050" b="28575"/>
-                <wp:wrapNone/>
-                <wp:docPr id="11" name="Text Box 11"/>
+                <wp:extent cx="2657475" cy="523875"/>
+                <wp:effectExtent l="0" t="0" r="28575" b="28575"/>
+                <wp:wrapThrough wrapText="bothSides">
+                  <wp:wrapPolygon edited="0">
+                    <wp:start x="0" y="0"/>
+                    <wp:lineTo x="0" y="21993"/>
+                    <wp:lineTo x="21677" y="21993"/>
+                    <wp:lineTo x="21677" y="0"/>
+                    <wp:lineTo x="0" y="0"/>
+                  </wp:wrapPolygon>
+                </wp:wrapThrough>
+                <wp:docPr id="4" name="Text Box 4"/>
                 <wp:cNvGraphicFramePr/>
                 <a:graphic xmlns:a="http://schemas.openxmlformats.org/drawingml/2006/main">
                   <a:graphicData uri="http://schemas.microsoft.com/office/word/2010/wordprocessingShape">
@@ -1595,7 +2492,7 @@
                       <wps:spPr>
                         <a:xfrm>
                           <a:off x="0" y="0"/>
-                          <a:ext cx="5257800" cy="3038475"/>
+                          <a:ext cx="2657475" cy="523875"/>
                         </a:xfrm>
                         <a:prstGeom prst="rect">
                           <a:avLst/>
@@ -1609,6 +2506,61 @@
                       </wps:spPr>
                       <wps:txbx>
                         <w:txbxContent>
+                          <w:p>
+                            <w:pPr>
+                              <w:spacing w:after="0"/>
+                            </w:pPr>
+                            <w:proofErr w:type="spellStart"/>
+                            <w:r>
+                              <w:rPr>
+                                <w:b/>
+                                <w:highlight w:val="magenta"/>
+                              </w:rPr>
+                              <w:t>Student</w:t>
+                            </w:r>
+                            <w:r>
+                              <w:rPr>
+                                <w:b/>
+                                <w:highlight w:val="magenta"/>
+                              </w:rPr>
+                              <w:t>Repo</w:t>
+                            </w:r>
+                            <w:proofErr w:type="spellEnd"/>
+                            <w:r>
+                              <w:rPr>
+                                <w:highlight w:val="magenta"/>
+                              </w:rPr>
+                              <w:t xml:space="preserve"> </w:t>
+                            </w:r>
+                            <w:r>
+                              <w:rPr>
+                                <w:i/>
+                                <w:highlight w:val="magenta"/>
+                              </w:rPr>
+                              <w:t>interface</w:t>
+                            </w:r>
+                          </w:p>
+                          <w:p>
+                            <w:pPr>
+                              <w:pStyle w:val="ListBullet"/>
+                              <w:tabs>
+                                <w:tab w:val="clear" w:pos="360"/>
+                              </w:tabs>
+                              <w:spacing w:after="0"/>
+                              <w:ind w:left="270" w:hanging="270"/>
+                            </w:pPr>
+                            <w:r>
+                              <w:t xml:space="preserve">Extends </w:t>
+                            </w:r>
+                            <w:proofErr w:type="spellStart"/>
+                            <w:r>
+                              <w:t>CrudRepo</w:t>
+                            </w:r>
+                            <w:proofErr w:type="spellEnd"/>
+                            <w:r>
+                              <w:t xml:space="preserve"> &lt;Student, Integer&gt;</w:t>
+                            </w:r>
+                          </w:p>
                           <w:p>
                             <w:pPr>
                               <w:pStyle w:val="ListBullet"/>
@@ -1640,10 +2592,65 @@
           </mc:Choice>
           <mc:Fallback>
             <w:pict>
-              <v:shape w14:anchorId="5A647350" id="Text Box 11" o:spid="_x0000_s1028" type="#_x0000_t202" style="position:absolute;margin-left:259.5pt;margin-top:167.25pt;width:414pt;height:239.25pt;z-index:251676672;visibility:visible;mso-wrap-style:square;mso-width-percent:0;mso-height-percent:0;mso-wrap-distance-left:9pt;mso-wrap-distance-top:0;mso-wrap-distance-right:9pt;mso-wrap-distance-bottom:0;mso-position-horizontal:absolute;mso-position-horizontal-relative:margin;mso-position-vertical:absolute;mso-position-vertical-relative:text;mso-width-percent:0;mso-height-percent:0;mso-width-relative:margin;mso-height-relative:margin;v-text-anchor:top" o:gfxdata="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" filled="f" strokeweight=".5pt">
+              <v:shape w14:anchorId="25645E4F" id="Text Box 4" o:spid="_x0000_s1031" type="#_x0000_t202" style="position:absolute;margin-left:-32.25pt;margin-top:328.5pt;width:209.25pt;height:41.25pt;z-index:251665408;visibility:visible;mso-wrap-style:square;mso-width-percent:0;mso-height-percent:0;mso-wrap-distance-left:9pt;mso-wrap-distance-top:0;mso-wrap-distance-right:9pt;mso-wrap-distance-bottom:0;mso-position-horizontal:absolute;mso-position-horizontal-relative:margin;mso-position-vertical:absolute;mso-position-vertical-relative:text;mso-width-percent:0;mso-height-percent:0;mso-width-relative:margin;mso-height-relative:margin;v-text-anchor:top" o:gfxdata="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" filled="f" strokeweight=".5pt">
                 <v:fill o:detectmouseclick="t"/>
                 <v:textbox>
                   <w:txbxContent>
+                    <w:p>
+                      <w:pPr>
+                        <w:spacing w:after="0"/>
+                      </w:pPr>
+                      <w:proofErr w:type="spellStart"/>
+                      <w:r>
+                        <w:rPr>
+                          <w:b/>
+                          <w:highlight w:val="magenta"/>
+                        </w:rPr>
+                        <w:t>Student</w:t>
+                      </w:r>
+                      <w:r>
+                        <w:rPr>
+                          <w:b/>
+                          <w:highlight w:val="magenta"/>
+                        </w:rPr>
+                        <w:t>Repo</w:t>
+                      </w:r>
+                      <w:proofErr w:type="spellEnd"/>
+                      <w:r>
+                        <w:rPr>
+                          <w:highlight w:val="magenta"/>
+                        </w:rPr>
+                        <w:t xml:space="preserve"> </w:t>
+                      </w:r>
+                      <w:r>
+                        <w:rPr>
+                          <w:i/>
+                          <w:highlight w:val="magenta"/>
+                        </w:rPr>
+                        <w:t>interface</w:t>
+                      </w:r>
+                    </w:p>
+                    <w:p>
+                      <w:pPr>
+                        <w:pStyle w:val="ListBullet"/>
+                        <w:tabs>
+                          <w:tab w:val="clear" w:pos="360"/>
+                        </w:tabs>
+                        <w:spacing w:after="0"/>
+                        <w:ind w:left="270" w:hanging="270"/>
+                      </w:pPr>
+                      <w:r>
+                        <w:t xml:space="preserve">Extends </w:t>
+                      </w:r>
+                      <w:proofErr w:type="spellStart"/>
+                      <w:r>
+                        <w:t>CrudRepo</w:t>
+                      </w:r>
+                      <w:proofErr w:type="spellEnd"/>
+                      <w:r>
+                        <w:t xml:space="preserve"> &lt;Student, Integer&gt;</w:t>
+                      </w:r>
+                    </w:p>
                     <w:p>
                       <w:pPr>
                         <w:pStyle w:val="ListBullet"/>
@@ -1655,314 +2662,7 @@
                     </w:p>
                   </w:txbxContent>
                 </v:textbox>
-                <w10:wrap anchorx="margin"/>
-              </v:shape>
-            </w:pict>
-          </mc:Fallback>
-        </mc:AlternateContent>
-      </w:r>
-      <w:r>
-        <w:rPr>
-          <w:noProof/>
-        </w:rPr>
-        <mc:AlternateContent>
-          <mc:Choice Requires="wps">
-            <w:drawing>
-              <wp:anchor distT="0" distB="0" distL="114300" distR="114300" simplePos="0" relativeHeight="251661312" behindDoc="0" locked="0" layoutInCell="1" allowOverlap="1" wp14:anchorId="28F8557E" wp14:editId="59F47B45">
-                <wp:simplePos x="0" y="0"/>
-                <wp:positionH relativeFrom="margin">
-                  <wp:posOffset>6038850</wp:posOffset>
-                </wp:positionH>
-                <wp:positionV relativeFrom="paragraph">
-                  <wp:posOffset>3705225</wp:posOffset>
-                </wp:positionV>
-                <wp:extent cx="2095500" cy="1266825"/>
-                <wp:effectExtent l="0" t="0" r="19050" b="28575"/>
-                <wp:wrapNone/>
-                <wp:docPr id="2" name="Text Box 2"/>
-                <wp:cNvGraphicFramePr/>
-                <a:graphic xmlns:a="http://schemas.openxmlformats.org/drawingml/2006/main">
-                  <a:graphicData uri="http://schemas.microsoft.com/office/word/2010/wordprocessingShape">
-                    <wps:wsp>
-                      <wps:cNvSpPr txBox="1"/>
-                      <wps:spPr>
-                        <a:xfrm>
-                          <a:off x="0" y="0"/>
-                          <a:ext cx="2095500" cy="1266825"/>
-                        </a:xfrm>
-                        <a:prstGeom prst="rect">
-                          <a:avLst/>
-                        </a:prstGeom>
-                        <a:noFill/>
-                        <a:ln w="6350">
-                          <a:solidFill>
-                            <a:prstClr val="black"/>
-                          </a:solidFill>
-                        </a:ln>
-                      </wps:spPr>
-                      <wps:txbx>
-                        <w:txbxContent>
-                          <w:p>
-                            <w:pPr>
-                              <w:spacing w:after="0"/>
-                            </w:pPr>
-                            <w:proofErr w:type="spellStart"/>
-                            <w:r>
-                              <w:rPr>
-                                <w:b/>
-                              </w:rPr>
-                              <w:t>FakeSDImpl</w:t>
-                            </w:r>
-                            <w:proofErr w:type="spellEnd"/>
-                            <w:r>
-                              <w:rPr>
-                                <w:b/>
-                              </w:rPr>
-                              <w:t xml:space="preserve"> </w:t>
-                            </w:r>
-                            <w:proofErr w:type="spellStart"/>
-                            <w:r>
-                              <w:rPr>
-                                <w:i/>
-                              </w:rPr>
-                              <w:t>impl</w:t>
-                            </w:r>
-                            <w:proofErr w:type="spellEnd"/>
-                            <w:r>
-                              <w:rPr>
-                                <w:i/>
-                              </w:rPr>
-                              <w:t xml:space="preserve"> </w:t>
-                            </w:r>
-                            <w:proofErr w:type="spellStart"/>
-                            <w:r>
-                              <w:rPr>
-                                <w:highlight w:val="green"/>
-                              </w:rPr>
-                              <w:t>StudentDao</w:t>
-                            </w:r>
-                            <w:proofErr w:type="spellEnd"/>
-                          </w:p>
-                          <w:p>
-                            <w:pPr>
-                              <w:pStyle w:val="ListBullet"/>
-                              <w:tabs>
-                                <w:tab w:val="clear" w:pos="360"/>
-                              </w:tabs>
-                              <w:spacing w:after="0"/>
-                              <w:ind w:left="270" w:hanging="270"/>
-                            </w:pPr>
-                            <w:r>
-                              <w:t>@Repository</w:t>
-                            </w:r>
-                          </w:p>
-                          <w:p>
-                            <w:pPr>
-                              <w:pStyle w:val="ListBullet"/>
-                              <w:tabs>
-                                <w:tab w:val="clear" w:pos="360"/>
-                              </w:tabs>
-                              <w:spacing w:after="0"/>
-                              <w:ind w:left="270" w:hanging="270"/>
-                            </w:pPr>
-                            <w:r>
-                              <w:t>@Qualifier(</w:t>
-                            </w:r>
-                            <w:r>
-                              <w:rPr>
-                                <w:i/>
-                              </w:rPr>
-                              <w:t>fake</w:t>
-                            </w:r>
-                            <w:r>
-                              <w:t>)</w:t>
-                            </w:r>
-                          </w:p>
-                          <w:p>
-                            <w:pPr>
-                              <w:pStyle w:val="ListBullet"/>
-                              <w:tabs>
-                                <w:tab w:val="clear" w:pos="360"/>
-                              </w:tabs>
-                              <w:spacing w:after="0"/>
-                              <w:ind w:left="270" w:hanging="270"/>
-                            </w:pPr>
-                            <w:r>
-                              <w:t>Static Map students – prefilled</w:t>
-                            </w:r>
-                          </w:p>
-                          <w:p>
-                            <w:pPr>
-                              <w:pStyle w:val="ListBullet"/>
-                              <w:tabs>
-                                <w:tab w:val="clear" w:pos="360"/>
-                              </w:tabs>
-                              <w:spacing w:after="0"/>
-                              <w:ind w:left="270" w:hanging="270"/>
-                            </w:pPr>
-                            <w:r>
-                              <w:t xml:space="preserve">Implements SD </w:t>
-                            </w:r>
-                            <w:proofErr w:type="spellStart"/>
-                            <w:r>
-                              <w:t>reqs</w:t>
-                            </w:r>
-                            <w:proofErr w:type="spellEnd"/>
-                          </w:p>
-                          <w:p>
-                            <w:pPr>
-                              <w:pStyle w:val="ListBullet"/>
-                              <w:numPr>
-                                <w:ilvl w:val="0"/>
-                                <w:numId w:val="0"/>
-                              </w:numPr>
-                            </w:pPr>
-                          </w:p>
-                        </w:txbxContent>
-                      </wps:txbx>
-                      <wps:bodyPr rot="0" spcFirstLastPara="0" vertOverflow="overflow" horzOverflow="overflow" vert="horz" wrap="square" lIns="91440" tIns="45720" rIns="91440" bIns="45720" numCol="1" spcCol="0" rtlCol="0" fromWordArt="0" anchor="t" anchorCtr="0" forceAA="0" compatLnSpc="1">
-                        <a:prstTxWarp prst="textNoShape">
-                          <a:avLst/>
-                        </a:prstTxWarp>
-                        <a:noAutofit/>
-                      </wps:bodyPr>
-                    </wps:wsp>
-                  </a:graphicData>
-                </a:graphic>
-                <wp14:sizeRelH relativeFrom="margin">
-                  <wp14:pctWidth>0</wp14:pctWidth>
-                </wp14:sizeRelH>
-                <wp14:sizeRelV relativeFrom="margin">
-                  <wp14:pctHeight>0</wp14:pctHeight>
-                </wp14:sizeRelV>
-              </wp:anchor>
-            </w:drawing>
-          </mc:Choice>
-          <mc:Fallback>
-            <w:pict>
-              <v:shape w14:anchorId="28F8557E" id="Text Box 2" o:spid="_x0000_s1029" type="#_x0000_t202" style="position:absolute;margin-left:475.5pt;margin-top:291.75pt;width:165pt;height:99.75pt;z-index:251661312;visibility:visible;mso-wrap-style:square;mso-width-percent:0;mso-height-percent:0;mso-wrap-distance-left:9pt;mso-wrap-distance-top:0;mso-wrap-distance-right:9pt;mso-wrap-distance-bottom:0;mso-position-horizontal:absolute;mso-position-horizontal-relative:margin;mso-position-vertical:absolute;mso-position-vertical-relative:text;mso-width-percent:0;mso-height-percent:0;mso-width-relative:margin;mso-height-relative:margin;v-text-anchor:top" o:gfxdata="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" filled="f" strokeweight=".5pt">
-                <v:fill o:detectmouseclick="t"/>
-                <v:textbox>
-                  <w:txbxContent>
-                    <w:p>
-                      <w:pPr>
-                        <w:spacing w:after="0"/>
-                      </w:pPr>
-                      <w:proofErr w:type="spellStart"/>
-                      <w:r>
-                        <w:rPr>
-                          <w:b/>
-                        </w:rPr>
-                        <w:t>FakeSDImpl</w:t>
-                      </w:r>
-                      <w:proofErr w:type="spellEnd"/>
-                      <w:r>
-                        <w:rPr>
-                          <w:b/>
-                        </w:rPr>
-                        <w:t xml:space="preserve"> </w:t>
-                      </w:r>
-                      <w:proofErr w:type="spellStart"/>
-                      <w:r>
-                        <w:rPr>
-                          <w:i/>
-                        </w:rPr>
-                        <w:t>impl</w:t>
-                      </w:r>
-                      <w:proofErr w:type="spellEnd"/>
-                      <w:r>
-                        <w:rPr>
-                          <w:i/>
-                        </w:rPr>
-                        <w:t xml:space="preserve"> </w:t>
-                      </w:r>
-                      <w:proofErr w:type="spellStart"/>
-                      <w:r>
-                        <w:rPr>
-                          <w:highlight w:val="green"/>
-                        </w:rPr>
-                        <w:t>StudentDao</w:t>
-                      </w:r>
-                      <w:proofErr w:type="spellEnd"/>
-                    </w:p>
-                    <w:p>
-                      <w:pPr>
-                        <w:pStyle w:val="ListBullet"/>
-                        <w:tabs>
-                          <w:tab w:val="clear" w:pos="360"/>
-                        </w:tabs>
-                        <w:spacing w:after="0"/>
-                        <w:ind w:left="270" w:hanging="270"/>
-                      </w:pPr>
-                      <w:r>
-                        <w:t>@Repository</w:t>
-                      </w:r>
-                    </w:p>
-                    <w:p>
-                      <w:pPr>
-                        <w:pStyle w:val="ListBullet"/>
-                        <w:tabs>
-                          <w:tab w:val="clear" w:pos="360"/>
-                        </w:tabs>
-                        <w:spacing w:after="0"/>
-                        <w:ind w:left="270" w:hanging="270"/>
-                      </w:pPr>
-                      <w:r>
-                        <w:t>@Qualifier(</w:t>
-                      </w:r>
-                      <w:r>
-                        <w:rPr>
-                          <w:i/>
-                        </w:rPr>
-                        <w:t>fake</w:t>
-                      </w:r>
-                      <w:r>
-                        <w:t>)</w:t>
-                      </w:r>
-                    </w:p>
-                    <w:p>
-                      <w:pPr>
-                        <w:pStyle w:val="ListBullet"/>
-                        <w:tabs>
-                          <w:tab w:val="clear" w:pos="360"/>
-                        </w:tabs>
-                        <w:spacing w:after="0"/>
-                        <w:ind w:left="270" w:hanging="270"/>
-                      </w:pPr>
-                      <w:r>
-                        <w:t>Static Map students – prefilled</w:t>
-                      </w:r>
-                    </w:p>
-                    <w:p>
-                      <w:pPr>
-                        <w:pStyle w:val="ListBullet"/>
-                        <w:tabs>
-                          <w:tab w:val="clear" w:pos="360"/>
-                        </w:tabs>
-                        <w:spacing w:after="0"/>
-                        <w:ind w:left="270" w:hanging="270"/>
-                      </w:pPr>
-                      <w:r>
-                        <w:t xml:space="preserve">Implements SD </w:t>
-                      </w:r>
-                      <w:proofErr w:type="spellStart"/>
-                      <w:r>
-                        <w:t>reqs</w:t>
-                      </w:r>
-                      <w:proofErr w:type="spellEnd"/>
-                    </w:p>
-                    <w:p>
-                      <w:pPr>
-                        <w:pStyle w:val="ListBullet"/>
-                        <w:numPr>
-                          <w:ilvl w:val="0"/>
-                          <w:numId w:val="0"/>
-                        </w:numPr>
-                      </w:pPr>
-                    </w:p>
-                  </w:txbxContent>
-                </v:textbox>
-                <w10:wrap anchorx="margin"/>
+                <w10:wrap type="through" anchorx="margin"/>
               </v:shape>
             </w:pict>
           </mc:Fallback>
@@ -2036,622 +2736,8 @@
           </mc:Choice>
           <mc:Fallback>
             <w:pict>
-              <v:shape w14:anchorId="7362D9FC" id="Straight Arrow Connector 9" o:spid="_x0000_s1026" type="#_x0000_t32" style="position:absolute;margin-left:178.5pt;margin-top:343.5pt;width:106.5pt;height:3.6pt;flip:x y;z-index:251673600;visibility:visible;mso-wrap-style:square;mso-width-percent:0;mso-height-percent:0;mso-wrap-distance-left:9pt;mso-wrap-distance-top:0;mso-wrap-distance-right:9pt;mso-wrap-distance-bottom:0;mso-position-horizontal:absolute;mso-position-horizontal-relative:text;mso-position-vertical:absolute;mso-position-vertical-relative:text;mso-width-percent:0;mso-height-percent:0;mso-width-relative:margin;mso-height-relative:margin" o:gfxdata="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" strokecolor="#d60093" strokeweight="3pt">
+              <v:shape w14:anchorId="004110E4" id="Straight Arrow Connector 9" o:spid="_x0000_s1026" type="#_x0000_t32" style="position:absolute;margin-left:178.5pt;margin-top:343.5pt;width:106.5pt;height:3.6pt;flip:x y;z-index:251673600;visibility:visible;mso-wrap-style:square;mso-width-percent:0;mso-height-percent:0;mso-wrap-distance-left:9pt;mso-wrap-distance-top:0;mso-wrap-distance-right:9pt;mso-wrap-distance-bottom:0;mso-position-horizontal:absolute;mso-position-horizontal-relative:text;mso-position-vertical:absolute;mso-position-vertical-relative:text;mso-width-percent:0;mso-height-percent:0;mso-width-relative:margin;mso-height-relative:margin" o:gfxdata="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" strokecolor="#d60093" strokeweight="3pt">
                 <v:stroke endarrow="block" joinstyle="miter"/>
-              </v:shape>
-            </w:pict>
-          </mc:Fallback>
-        </mc:AlternateContent>
-      </w:r>
-      <w:r>
-        <w:rPr>
-          <w:noProof/>
-        </w:rPr>
-        <mc:AlternateContent>
-          <mc:Choice Requires="wps">
-            <w:drawing>
-              <wp:anchor distT="0" distB="0" distL="114300" distR="114300" simplePos="0" relativeHeight="251665408" behindDoc="0" locked="0" layoutInCell="1" allowOverlap="1" wp14:anchorId="25645E4F" wp14:editId="1682BA11">
-                <wp:simplePos x="0" y="0"/>
-                <wp:positionH relativeFrom="margin">
-                  <wp:posOffset>533400</wp:posOffset>
-                </wp:positionH>
-                <wp:positionV relativeFrom="paragraph">
-                  <wp:posOffset>4169410</wp:posOffset>
-                </wp:positionV>
-                <wp:extent cx="1714500" cy="685800"/>
-                <wp:effectExtent l="0" t="0" r="19050" b="19050"/>
-                <wp:wrapThrough wrapText="bothSides">
-                  <wp:wrapPolygon edited="0">
-                    <wp:start x="0" y="0"/>
-                    <wp:lineTo x="0" y="21600"/>
-                    <wp:lineTo x="21600" y="21600"/>
-                    <wp:lineTo x="21600" y="0"/>
-                    <wp:lineTo x="0" y="0"/>
-                  </wp:wrapPolygon>
-                </wp:wrapThrough>
-                <wp:docPr id="4" name="Text Box 4"/>
-                <wp:cNvGraphicFramePr/>
-                <a:graphic xmlns:a="http://schemas.openxmlformats.org/drawingml/2006/main">
-                  <a:graphicData uri="http://schemas.microsoft.com/office/word/2010/wordprocessingShape">
-                    <wps:wsp>
-                      <wps:cNvSpPr txBox="1"/>
-                      <wps:spPr>
-                        <a:xfrm>
-                          <a:off x="0" y="0"/>
-                          <a:ext cx="1714500" cy="685800"/>
-                        </a:xfrm>
-                        <a:prstGeom prst="rect">
-                          <a:avLst/>
-                        </a:prstGeom>
-                        <a:noFill/>
-                        <a:ln w="6350">
-                          <a:solidFill>
-                            <a:prstClr val="black"/>
-                          </a:solidFill>
-                        </a:ln>
-                      </wps:spPr>
-                      <wps:txbx>
-                        <w:txbxContent>
-                          <w:p>
-                            <w:pPr>
-                              <w:spacing w:after="0"/>
-                            </w:pPr>
-                            <w:proofErr w:type="spellStart"/>
-                            <w:r>
-                              <w:rPr>
-                                <w:b/>
-                                <w:highlight w:val="magenta"/>
-                              </w:rPr>
-                              <w:t>Student</w:t>
-                            </w:r>
-                            <w:r>
-                              <w:rPr>
-                                <w:b/>
-                                <w:highlight w:val="magenta"/>
-                              </w:rPr>
-                              <w:t>Repo</w:t>
-                            </w:r>
-                            <w:proofErr w:type="spellEnd"/>
-                            <w:r>
-                              <w:rPr>
-                                <w:highlight w:val="magenta"/>
-                              </w:rPr>
-                              <w:t xml:space="preserve"> </w:t>
-                            </w:r>
-                            <w:r>
-                              <w:rPr>
-                                <w:i/>
-                                <w:highlight w:val="magenta"/>
-                              </w:rPr>
-                              <w:t>interface</w:t>
-                            </w:r>
-                          </w:p>
-                          <w:p>
-                            <w:pPr>
-                              <w:pStyle w:val="ListBullet"/>
-                              <w:tabs>
-                                <w:tab w:val="clear" w:pos="360"/>
-                              </w:tabs>
-                              <w:spacing w:after="0"/>
-                              <w:ind w:left="270" w:hanging="270"/>
-                            </w:pPr>
-                            <w:r>
-                              <w:t xml:space="preserve">Extends </w:t>
-                            </w:r>
-                            <w:proofErr w:type="spellStart"/>
-                            <w:r>
-                              <w:t>CrudRepo</w:t>
-                            </w:r>
-                            <w:proofErr w:type="spellEnd"/>
-                            <w:r>
-                              <w:t xml:space="preserve"> &lt;Student, Integer&gt;</w:t>
-                            </w:r>
-                          </w:p>
-                          <w:p>
-                            <w:pPr>
-                              <w:pStyle w:val="ListBullet"/>
-                              <w:numPr>
-                                <w:ilvl w:val="0"/>
-                                <w:numId w:val="0"/>
-                              </w:numPr>
-                            </w:pPr>
-                          </w:p>
-                        </w:txbxContent>
-                      </wps:txbx>
-                      <wps:bodyPr rot="0" spcFirstLastPara="0" vertOverflow="overflow" horzOverflow="overflow" vert="horz" wrap="square" lIns="91440" tIns="45720" rIns="91440" bIns="45720" numCol="1" spcCol="0" rtlCol="0" fromWordArt="0" anchor="t" anchorCtr="0" forceAA="0" compatLnSpc="1">
-                        <a:prstTxWarp prst="textNoShape">
-                          <a:avLst/>
-                        </a:prstTxWarp>
-                        <a:noAutofit/>
-                      </wps:bodyPr>
-                    </wps:wsp>
-                  </a:graphicData>
-                </a:graphic>
-                <wp14:sizeRelH relativeFrom="margin">
-                  <wp14:pctWidth>0</wp14:pctWidth>
-                </wp14:sizeRelH>
-                <wp14:sizeRelV relativeFrom="margin">
-                  <wp14:pctHeight>0</wp14:pctHeight>
-                </wp14:sizeRelV>
-              </wp:anchor>
-            </w:drawing>
-          </mc:Choice>
-          <mc:Fallback>
-            <w:pict>
-              <v:shape w14:anchorId="25645E4F" id="Text Box 4" o:spid="_x0000_s1030" type="#_x0000_t202" style="position:absolute;margin-left:42pt;margin-top:328.3pt;width:135pt;height:54pt;z-index:251665408;visibility:visible;mso-wrap-style:square;mso-width-percent:0;mso-height-percent:0;mso-wrap-distance-left:9pt;mso-wrap-distance-top:0;mso-wrap-distance-right:9pt;mso-wrap-distance-bottom:0;mso-position-horizontal:absolute;mso-position-horizontal-relative:margin;mso-position-vertical:absolute;mso-position-vertical-relative:text;mso-width-percent:0;mso-height-percent:0;mso-width-relative:margin;mso-height-relative:margin;v-text-anchor:top" o:gfxdata="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" filled="f" strokeweight=".5pt">
-                <v:fill o:detectmouseclick="t"/>
-                <v:textbox>
-                  <w:txbxContent>
-                    <w:p>
-                      <w:pPr>
-                        <w:spacing w:after="0"/>
-                      </w:pPr>
-                      <w:proofErr w:type="spellStart"/>
-                      <w:r>
-                        <w:rPr>
-                          <w:b/>
-                          <w:highlight w:val="magenta"/>
-                        </w:rPr>
-                        <w:t>Student</w:t>
-                      </w:r>
-                      <w:r>
-                        <w:rPr>
-                          <w:b/>
-                          <w:highlight w:val="magenta"/>
-                        </w:rPr>
-                        <w:t>Repo</w:t>
-                      </w:r>
-                      <w:proofErr w:type="spellEnd"/>
-                      <w:r>
-                        <w:rPr>
-                          <w:highlight w:val="magenta"/>
-                        </w:rPr>
-                        <w:t xml:space="preserve"> </w:t>
-                      </w:r>
-                      <w:r>
-                        <w:rPr>
-                          <w:i/>
-                          <w:highlight w:val="magenta"/>
-                        </w:rPr>
-                        <w:t>interface</w:t>
-                      </w:r>
-                    </w:p>
-                    <w:p>
-                      <w:pPr>
-                        <w:pStyle w:val="ListBullet"/>
-                        <w:tabs>
-                          <w:tab w:val="clear" w:pos="360"/>
-                        </w:tabs>
-                        <w:spacing w:after="0"/>
-                        <w:ind w:left="270" w:hanging="270"/>
-                      </w:pPr>
-                      <w:r>
-                        <w:t xml:space="preserve">Extends </w:t>
-                      </w:r>
-                      <w:proofErr w:type="spellStart"/>
-                      <w:r>
-                        <w:t>CrudRepo</w:t>
-                      </w:r>
-                      <w:proofErr w:type="spellEnd"/>
-                      <w:r>
-                        <w:t xml:space="preserve"> &lt;Student, Integer&gt;</w:t>
-                      </w:r>
-                    </w:p>
-                    <w:p>
-                      <w:pPr>
-                        <w:pStyle w:val="ListBullet"/>
-                        <w:numPr>
-                          <w:ilvl w:val="0"/>
-                          <w:numId w:val="0"/>
-                        </w:numPr>
-                      </w:pPr>
-                    </w:p>
-                  </w:txbxContent>
-                </v:textbox>
-                <w10:wrap type="through" anchorx="margin"/>
-              </v:shape>
-            </w:pict>
-          </mc:Fallback>
-        </mc:AlternateContent>
-      </w:r>
-      <w:r>
-        <w:rPr>
-          <w:noProof/>
-        </w:rPr>
-        <mc:AlternateContent>
-          <mc:Choice Requires="wps">
-            <w:drawing>
-              <wp:anchor distT="0" distB="0" distL="114300" distR="114300" simplePos="0" relativeHeight="251663360" behindDoc="0" locked="0" layoutInCell="1" allowOverlap="1" wp14:anchorId="296B595C" wp14:editId="164FEF92">
-                <wp:simplePos x="0" y="0"/>
-                <wp:positionH relativeFrom="margin">
-                  <wp:posOffset>3600450</wp:posOffset>
-                </wp:positionH>
-                <wp:positionV relativeFrom="paragraph">
-                  <wp:posOffset>3705225</wp:posOffset>
-                </wp:positionV>
-                <wp:extent cx="2076450" cy="1257300"/>
-                <wp:effectExtent l="0" t="0" r="19050" b="19050"/>
-                <wp:wrapNone/>
-                <wp:docPr id="3" name="Text Box 3"/>
-                <wp:cNvGraphicFramePr/>
-                <a:graphic xmlns:a="http://schemas.openxmlformats.org/drawingml/2006/main">
-                  <a:graphicData uri="http://schemas.microsoft.com/office/word/2010/wordprocessingShape">
-                    <wps:wsp>
-                      <wps:cNvSpPr txBox="1"/>
-                      <wps:spPr>
-                        <a:xfrm>
-                          <a:off x="0" y="0"/>
-                          <a:ext cx="2076450" cy="1257300"/>
-                        </a:xfrm>
-                        <a:prstGeom prst="rect">
-                          <a:avLst/>
-                        </a:prstGeom>
-                        <a:noFill/>
-                        <a:ln w="6350">
-                          <a:solidFill>
-                            <a:prstClr val="black"/>
-                          </a:solidFill>
-                        </a:ln>
-                      </wps:spPr>
-                      <wps:txbx>
-                        <w:txbxContent>
-                          <w:p>
-                            <w:pPr>
-                              <w:spacing w:after="0"/>
-                            </w:pPr>
-                            <w:proofErr w:type="spellStart"/>
-                            <w:r>
-                              <w:rPr>
-                                <w:b/>
-                              </w:rPr>
-                              <w:t>MySql</w:t>
-                            </w:r>
-                            <w:r>
-                              <w:rPr>
-                                <w:b/>
-                              </w:rPr>
-                              <w:t>SDImpl</w:t>
-                            </w:r>
-                            <w:proofErr w:type="spellEnd"/>
-                            <w:r>
-                              <w:t xml:space="preserve"> </w:t>
-                            </w:r>
-                            <w:proofErr w:type="spellStart"/>
-                            <w:r>
-                              <w:rPr>
-                                <w:i/>
-                              </w:rPr>
-                              <w:t>impl</w:t>
-                            </w:r>
-                            <w:proofErr w:type="spellEnd"/>
-                            <w:r>
-                              <w:rPr>
-                                <w:i/>
-                              </w:rPr>
-                              <w:t xml:space="preserve"> </w:t>
-                            </w:r>
-                            <w:proofErr w:type="spellStart"/>
-                            <w:r>
-                              <w:rPr>
-                                <w:highlight w:val="green"/>
-                              </w:rPr>
-                              <w:t>StudentDao</w:t>
-                            </w:r>
-                            <w:proofErr w:type="spellEnd"/>
-                          </w:p>
-                          <w:p>
-                            <w:pPr>
-                              <w:pStyle w:val="ListBullet"/>
-                              <w:tabs>
-                                <w:tab w:val="clear" w:pos="360"/>
-                              </w:tabs>
-                              <w:spacing w:after="0"/>
-                              <w:ind w:left="270" w:hanging="270"/>
-                            </w:pPr>
-                            <w:r>
-                              <w:t>@Component</w:t>
-                            </w:r>
-                          </w:p>
-                          <w:p>
-                            <w:pPr>
-                              <w:pStyle w:val="ListBullet"/>
-                              <w:tabs>
-                                <w:tab w:val="clear" w:pos="360"/>
-                              </w:tabs>
-                              <w:spacing w:after="0"/>
-                              <w:ind w:left="270" w:hanging="270"/>
-                            </w:pPr>
-                            <w:r>
-                              <w:t>@Qualifier(</w:t>
-                            </w:r>
-                            <w:proofErr w:type="spellStart"/>
-                            <w:r>
-                              <w:rPr>
-                                <w:i/>
-                              </w:rPr>
-                              <w:t>mySQL</w:t>
-                            </w:r>
-                            <w:proofErr w:type="spellEnd"/>
-                            <w:r>
-                              <w:t>)</w:t>
-                            </w:r>
-                          </w:p>
-                          <w:p>
-                            <w:pPr>
-                              <w:pStyle w:val="ListBullet"/>
-                              <w:tabs>
-                                <w:tab w:val="clear" w:pos="360"/>
-                              </w:tabs>
-                              <w:spacing w:after="0"/>
-                              <w:ind w:left="270" w:hanging="270"/>
-                            </w:pPr>
-                            <w:proofErr w:type="spellStart"/>
-                            <w:r>
-                              <w:t>MysqlStudDaoImp</w:t>
-                            </w:r>
-                            <w:proofErr w:type="spellEnd"/>
-                            <w:r>
-                              <w:t xml:space="preserve"> </w:t>
-                            </w:r>
-                            <w:r>
-                              <w:rPr>
-                                <w:highlight w:val="magenta"/>
-                              </w:rPr>
-                              <w:sym w:font="Wingdings" w:char="F0E0"/>
-                            </w:r>
-                            <w:r>
-                              <w:rPr>
-                                <w:highlight w:val="magenta"/>
-                              </w:rPr>
-                              <w:t xml:space="preserve"> </w:t>
-                            </w:r>
-                            <w:proofErr w:type="spellStart"/>
-                            <w:r>
-                              <w:rPr>
-                                <w:highlight w:val="magenta"/>
-                              </w:rPr>
-                              <w:t>sRepo</w:t>
-                            </w:r>
-                            <w:proofErr w:type="spellEnd"/>
-                          </w:p>
-                          <w:p>
-                            <w:pPr>
-                              <w:pStyle w:val="ListBullet"/>
-                              <w:tabs>
-                                <w:tab w:val="clear" w:pos="360"/>
-                              </w:tabs>
-                              <w:spacing w:after="0"/>
-                              <w:ind w:left="540" w:hanging="270"/>
-                            </w:pPr>
-                            <w:r>
-                              <w:t>@</w:t>
-                            </w:r>
-                            <w:proofErr w:type="spellStart"/>
-                            <w:r>
-                              <w:t>Autowired</w:t>
-                            </w:r>
-                            <w:proofErr w:type="spellEnd"/>
-                          </w:p>
-                          <w:p>
-                            <w:pPr>
-                              <w:pStyle w:val="ListBullet"/>
-                              <w:tabs>
-                                <w:tab w:val="clear" w:pos="360"/>
-                              </w:tabs>
-                              <w:spacing w:after="0"/>
-                              <w:ind w:left="270" w:hanging="270"/>
-                            </w:pPr>
-                            <w:r>
-                              <w:t xml:space="preserve">Implements SD </w:t>
-                            </w:r>
-                            <w:proofErr w:type="spellStart"/>
-                            <w:r>
-                              <w:t>reqs</w:t>
-                            </w:r>
-                            <w:proofErr w:type="spellEnd"/>
-                          </w:p>
-                          <w:p>
-                            <w:pPr>
-                              <w:pStyle w:val="ListBullet"/>
-                              <w:numPr>
-                                <w:ilvl w:val="0"/>
-                                <w:numId w:val="0"/>
-                              </w:numPr>
-                            </w:pPr>
-                          </w:p>
-                        </w:txbxContent>
-                      </wps:txbx>
-                      <wps:bodyPr rot="0" spcFirstLastPara="0" vertOverflow="overflow" horzOverflow="overflow" vert="horz" wrap="square" lIns="91440" tIns="45720" rIns="91440" bIns="45720" numCol="1" spcCol="0" rtlCol="0" fromWordArt="0" anchor="t" anchorCtr="0" forceAA="0" compatLnSpc="1">
-                        <a:prstTxWarp prst="textNoShape">
-                          <a:avLst/>
-                        </a:prstTxWarp>
-                        <a:noAutofit/>
-                      </wps:bodyPr>
-                    </wps:wsp>
-                  </a:graphicData>
-                </a:graphic>
-                <wp14:sizeRelH relativeFrom="margin">
-                  <wp14:pctWidth>0</wp14:pctWidth>
-                </wp14:sizeRelH>
-                <wp14:sizeRelV relativeFrom="margin">
-                  <wp14:pctHeight>0</wp14:pctHeight>
-                </wp14:sizeRelV>
-              </wp:anchor>
-            </w:drawing>
-          </mc:Choice>
-          <mc:Fallback>
-            <w:pict>
-              <v:shape w14:anchorId="296B595C" id="Text Box 3" o:spid="_x0000_s1031" type="#_x0000_t202" style="position:absolute;margin-left:283.5pt;margin-top:291.75pt;width:163.5pt;height:99pt;z-index:251663360;visibility:visible;mso-wrap-style:square;mso-width-percent:0;mso-height-percent:0;mso-wrap-distance-left:9pt;mso-wrap-distance-top:0;mso-wrap-distance-right:9pt;mso-wrap-distance-bottom:0;mso-position-horizontal:absolute;mso-position-horizontal-relative:margin;mso-position-vertical:absolute;mso-position-vertical-relative:text;mso-width-percent:0;mso-height-percent:0;mso-width-relative:margin;mso-height-relative:margin;v-text-anchor:top" o:gfxdata="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" filled="f" strokeweight=".5pt">
-                <v:fill o:detectmouseclick="t"/>
-                <v:textbox>
-                  <w:txbxContent>
-                    <w:p>
-                      <w:pPr>
-                        <w:spacing w:after="0"/>
-                      </w:pPr>
-                      <w:proofErr w:type="spellStart"/>
-                      <w:r>
-                        <w:rPr>
-                          <w:b/>
-                        </w:rPr>
-                        <w:t>MySql</w:t>
-                      </w:r>
-                      <w:r>
-                        <w:rPr>
-                          <w:b/>
-                        </w:rPr>
-                        <w:t>SDImpl</w:t>
-                      </w:r>
-                      <w:proofErr w:type="spellEnd"/>
-                      <w:r>
-                        <w:t xml:space="preserve"> </w:t>
-                      </w:r>
-                      <w:proofErr w:type="spellStart"/>
-                      <w:r>
-                        <w:rPr>
-                          <w:i/>
-                        </w:rPr>
-                        <w:t>impl</w:t>
-                      </w:r>
-                      <w:proofErr w:type="spellEnd"/>
-                      <w:r>
-                        <w:rPr>
-                          <w:i/>
-                        </w:rPr>
-                        <w:t xml:space="preserve"> </w:t>
-                      </w:r>
-                      <w:proofErr w:type="spellStart"/>
-                      <w:r>
-                        <w:rPr>
-                          <w:highlight w:val="green"/>
-                        </w:rPr>
-                        <w:t>StudentDao</w:t>
-                      </w:r>
-                      <w:proofErr w:type="spellEnd"/>
-                    </w:p>
-                    <w:p>
-                      <w:pPr>
-                        <w:pStyle w:val="ListBullet"/>
-                        <w:tabs>
-                          <w:tab w:val="clear" w:pos="360"/>
-                        </w:tabs>
-                        <w:spacing w:after="0"/>
-                        <w:ind w:left="270" w:hanging="270"/>
-                      </w:pPr>
-                      <w:r>
-                        <w:t>@Component</w:t>
-                      </w:r>
-                    </w:p>
-                    <w:p>
-                      <w:pPr>
-                        <w:pStyle w:val="ListBullet"/>
-                        <w:tabs>
-                          <w:tab w:val="clear" w:pos="360"/>
-                        </w:tabs>
-                        <w:spacing w:after="0"/>
-                        <w:ind w:left="270" w:hanging="270"/>
-                      </w:pPr>
-                      <w:r>
-                        <w:t>@Qualifier(</w:t>
-                      </w:r>
-                      <w:proofErr w:type="spellStart"/>
-                      <w:r>
-                        <w:rPr>
-                          <w:i/>
-                        </w:rPr>
-                        <w:t>mySQL</w:t>
-                      </w:r>
-                      <w:proofErr w:type="spellEnd"/>
-                      <w:r>
-                        <w:t>)</w:t>
-                      </w:r>
-                    </w:p>
-                    <w:p>
-                      <w:pPr>
-                        <w:pStyle w:val="ListBullet"/>
-                        <w:tabs>
-                          <w:tab w:val="clear" w:pos="360"/>
-                        </w:tabs>
-                        <w:spacing w:after="0"/>
-                        <w:ind w:left="270" w:hanging="270"/>
-                      </w:pPr>
-                      <w:proofErr w:type="spellStart"/>
-                      <w:r>
-                        <w:t>MysqlStudDaoImp</w:t>
-                      </w:r>
-                      <w:proofErr w:type="spellEnd"/>
-                      <w:r>
-                        <w:t xml:space="preserve"> </w:t>
-                      </w:r>
-                      <w:r>
-                        <w:rPr>
-                          <w:highlight w:val="magenta"/>
-                        </w:rPr>
-                        <w:sym w:font="Wingdings" w:char="F0E0"/>
-                      </w:r>
-                      <w:r>
-                        <w:rPr>
-                          <w:highlight w:val="magenta"/>
-                        </w:rPr>
-                        <w:t xml:space="preserve"> </w:t>
-                      </w:r>
-                      <w:proofErr w:type="spellStart"/>
-                      <w:r>
-                        <w:rPr>
-                          <w:highlight w:val="magenta"/>
-                        </w:rPr>
-                        <w:t>sRepo</w:t>
-                      </w:r>
-                      <w:proofErr w:type="spellEnd"/>
-                    </w:p>
-                    <w:p>
-                      <w:pPr>
-                        <w:pStyle w:val="ListBullet"/>
-                        <w:tabs>
-                          <w:tab w:val="clear" w:pos="360"/>
-                        </w:tabs>
-                        <w:spacing w:after="0"/>
-                        <w:ind w:left="540" w:hanging="270"/>
-                      </w:pPr>
-                      <w:r>
-                        <w:t>@</w:t>
-                      </w:r>
-                      <w:proofErr w:type="spellStart"/>
-                      <w:r>
-                        <w:t>Autowired</w:t>
-                      </w:r>
-                      <w:proofErr w:type="spellEnd"/>
-                    </w:p>
-                    <w:p>
-                      <w:pPr>
-                        <w:pStyle w:val="ListBullet"/>
-                        <w:tabs>
-                          <w:tab w:val="clear" w:pos="360"/>
-                        </w:tabs>
-                        <w:spacing w:after="0"/>
-                        <w:ind w:left="270" w:hanging="270"/>
-                      </w:pPr>
-                      <w:r>
-                        <w:t xml:space="preserve">Implements SD </w:t>
-                      </w:r>
-                      <w:proofErr w:type="spellStart"/>
-                      <w:r>
-                        <w:t>reqs</w:t>
-                      </w:r>
-                      <w:proofErr w:type="spellEnd"/>
-                    </w:p>
-                    <w:p>
-                      <w:pPr>
-                        <w:pStyle w:val="ListBullet"/>
-                        <w:numPr>
-                          <w:ilvl w:val="0"/>
-                          <w:numId w:val="0"/>
-                        </w:numPr>
-                      </w:pPr>
-                    </w:p>
-                  </w:txbxContent>
-                </v:textbox>
-                <w10:wrap anchorx="margin"/>
               </v:shape>
             </w:pict>
           </mc:Fallback>
@@ -3066,6 +3152,7 @@
                               </w:rPr>
                             </w:pPr>
                             <w:proofErr w:type="spellStart"/>
+                            <w:proofErr w:type="gramStart"/>
                             <w:r>
                               <w:rPr>
                                 <w:highlight w:val="green"/>
@@ -3083,7 +3170,14 @@
                               <w:rPr>
                                 <w:highlight w:val="green"/>
                               </w:rPr>
-                              <w:sym w:font="Wingdings" w:char="F0E0"/>
+                              <w:t>:</w:t>
+                            </w:r>
+                            <w:proofErr w:type="gramEnd"/>
+                            <w:r>
+                              <w:rPr>
+                                <w:highlight w:val="green"/>
+                              </w:rPr>
+                              <w:t>:</w:t>
                             </w:r>
                             <w:r>
                               <w:rPr>
@@ -3332,17 +3426,7 @@
                               <w:sym w:font="Wingdings" w:char="F0E0"/>
                             </w:r>
                             <w:r>
-                              <w:t xml:space="preserve"> </w:t>
-                            </w:r>
-                            <w:proofErr w:type="spellStart"/>
-                            <w:proofErr w:type="gramStart"/>
-                            <w:r>
-                              <w:t>sd.insert</w:t>
-                            </w:r>
-                            <w:proofErr w:type="spellEnd"/>
-                            <w:proofErr w:type="gramEnd"/>
-                            <w:r>
-                              <w:t>(s)</w:t>
+                              <w:t xml:space="preserve"> sd.insert(s)</w:t>
                             </w:r>
                           </w:p>
                           <w:p>
@@ -3353,6 +3437,8 @@
                                 <w:numId w:val="0"/>
                               </w:numPr>
                             </w:pPr>
+                            <w:bookmarkStart w:id="0" w:name="_GoBack"/>
+                            <w:bookmarkEnd w:id="0"/>
                           </w:p>
                         </w:txbxContent>
                       </wps:txbx>
@@ -3433,6 +3519,7 @@
                         </w:rPr>
                       </w:pPr>
                       <w:proofErr w:type="spellStart"/>
+                      <w:proofErr w:type="gramStart"/>
                       <w:r>
                         <w:rPr>
                           <w:highlight w:val="green"/>
@@ -3450,7 +3537,14 @@
                         <w:rPr>
                           <w:highlight w:val="green"/>
                         </w:rPr>
-                        <w:sym w:font="Wingdings" w:char="F0E0"/>
+                        <w:t>:</w:t>
+                      </w:r>
+                      <w:proofErr w:type="gramEnd"/>
+                      <w:r>
+                        <w:rPr>
+                          <w:highlight w:val="green"/>
+                        </w:rPr>
+                        <w:t>:</w:t>
                       </w:r>
                       <w:r>
                         <w:rPr>
@@ -3699,17 +3793,7 @@
                         <w:sym w:font="Wingdings" w:char="F0E0"/>
                       </w:r>
                       <w:r>
-                        <w:t xml:space="preserve"> </w:t>
-                      </w:r>
-                      <w:proofErr w:type="spellStart"/>
-                      <w:proofErr w:type="gramStart"/>
-                      <w:r>
-                        <w:t>sd.insert</w:t>
-                      </w:r>
-                      <w:proofErr w:type="spellEnd"/>
-                      <w:proofErr w:type="gramEnd"/>
-                      <w:r>
-                        <w:t>(s)</w:t>
+                        <w:t xml:space="preserve"> sd.insert(s)</w:t>
                       </w:r>
                     </w:p>
                     <w:p>
@@ -3720,6 +3804,8 @@
                           <w:numId w:val="0"/>
                         </w:numPr>
                       </w:pPr>
+                      <w:bookmarkStart w:id="1" w:name="_GoBack"/>
+                      <w:bookmarkEnd w:id="1"/>
                     </w:p>
                   </w:txbxContent>
                 </v:textbox>
@@ -3788,7 +3874,7 @@
           </mc:Choice>
           <mc:Fallback>
             <w:pict>
-              <v:shape w14:anchorId="4E3C83A7" id="Straight Arrow Connector 10" o:spid="_x0000_s1026" type="#_x0000_t32" style="position:absolute;margin-left:67.5pt;margin-top:537.75pt;width:95.25pt;height:0;flip:x;z-index:251674624;visibility:visible;mso-wrap-style:square;mso-wrap-distance-left:9pt;mso-wrap-distance-top:0;mso-wrap-distance-right:9pt;mso-wrap-distance-bottom:0;mso-position-horizontal:absolute;mso-position-horizontal-relative:text;mso-position-vertical:absolute;mso-position-vertical-relative:text" o:gfxdata="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" strokecolor="#5b9bd5 [3204]" strokeweight=".5pt">
+              <v:shape w14:anchorId="0AA0B73F" id="Straight Arrow Connector 10" o:spid="_x0000_s1026" type="#_x0000_t32" style="position:absolute;margin-left:67.5pt;margin-top:537.75pt;width:95.25pt;height:0;flip:x;z-index:251674624;visibility:visible;mso-wrap-style:square;mso-wrap-distance-left:9pt;mso-wrap-distance-top:0;mso-wrap-distance-right:9pt;mso-wrap-distance-bottom:0;mso-position-horizontal:absolute;mso-position-horizontal-relative:text;mso-position-vertical:absolute;mso-position-vertical-relative:text" o:gfxdata="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" strokecolor="#5b9bd5 [3204]" strokeweight=".5pt">
                 <v:stroke endarrow="block" joinstyle="miter"/>
               </v:shape>
             </w:pict>

</xml_diff>